<commit_message>
Add RELAX NG validation ; update narrative
</commit_message>
<xml_diff>
--- a/project/Final Project Narratives.docx
+++ b/project/Final Project Narratives.docx
@@ -200,21 +200,24 @@
     </w:p>
     <w:p>
       <w:r>
-        <w:t xml:space="preserve">Our example serializations are provided in XML, with RELAX NG files to validate them. One XML file is used for each of the top classes, </w:t>
-      </w:r>
-      <w:proofErr w:type="spellStart"/>
+        <w:t xml:space="preserve">Our example serializations are provided in XML, with RELAX NG files to validate them. </w:t>
+      </w:r>
+      <w:r>
+        <w:t xml:space="preserve">We chose to split the serialized data into three files, one for each of the top </w:t>
+      </w:r>
+      <w:r>
+        <w:t xml:space="preserve">classes, </w:t>
+      </w:r>
       <w:r>
         <w:rPr>
           <w:i/>
           <w:iCs/>
         </w:rPr>
-        <w:t>crIssues</w:t>
-      </w:r>
-      <w:proofErr w:type="spellEnd"/>
+        <w:t>crIssue</w:t>
+      </w:r>
       <w:r>
         <w:t xml:space="preserve">, </w:t>
       </w:r>
-      <w:proofErr w:type="spellStart"/>
       <w:r>
         <w:rPr>
           <w:i/>
@@ -222,7 +225,6 @@
         </w:rPr>
         <w:t>congressPerson</w:t>
       </w:r>
-      <w:proofErr w:type="spellEnd"/>
       <w:r>
         <w:t xml:space="preserve">, and </w:t>
       </w:r>
@@ -235,6 +237,82 @@
       </w:r>
       <w:r>
         <w:t xml:space="preserve">. </w:t>
+      </w:r>
+      <w:r>
+        <w:t xml:space="preserve">In each file is a wrapper as the root element. For the RELAX NG validation schemas, we specify that one or more instances of the main element must exist. However, not every </w:t>
+      </w:r>
+      <w:r>
+        <w:rPr>
+          <w:i/>
+          <w:iCs/>
+        </w:rPr>
+        <w:t>crIssue</w:t>
+      </w:r>
+      <w:r>
+        <w:t xml:space="preserve"> needs to have a </w:t>
+      </w:r>
+      <w:r>
+        <w:rPr>
+          <w:i/>
+          <w:iCs/>
+        </w:rPr>
+        <w:t>document</w:t>
+      </w:r>
+      <w:r>
+        <w:t xml:space="preserve"> (speech) instance, since there might not be any speeches in some issues of the </w:t>
+      </w:r>
+      <w:r>
+        <w:rPr>
+          <w:i/>
+          <w:iCs/>
+        </w:rPr>
+        <w:t>Congressional Record</w:t>
+      </w:r>
+      <w:r>
+        <w:t xml:space="preserve">. We also chose to validate data types, as we have four different XSD data types in our data: </w:t>
+      </w:r>
+      <w:r>
+        <w:rPr>
+          <w:i/>
+          <w:iCs/>
+        </w:rPr>
+        <w:t>string</w:t>
+      </w:r>
+      <w:r>
+        <w:t xml:space="preserve">, </w:t>
+      </w:r>
+      <w:r>
+        <w:rPr>
+          <w:i/>
+          <w:iCs/>
+        </w:rPr>
+        <w:t>anyURI</w:t>
+      </w:r>
+      <w:r>
+        <w:t xml:space="preserve">, </w:t>
+      </w:r>
+      <w:r>
+        <w:rPr>
+          <w:i/>
+          <w:iCs/>
+        </w:rPr>
+        <w:t>float</w:t>
+      </w:r>
+      <w:r>
+        <w:t xml:space="preserve">, and </w:t>
+      </w:r>
+      <w:r>
+        <w:rPr>
+          <w:i/>
+          <w:iCs/>
+        </w:rPr>
+        <w:t>integer</w:t>
+      </w:r>
+      <w:r>
+        <w:t xml:space="preserve">. </w:t>
+      </w:r>
+      <w:r>
+        <w:t>One RELAX NG file is provided for each XML file.</w:t>
       </w:r>
     </w:p>
     <w:p/>
@@ -255,23 +333,19 @@
     <w:p/>
     <w:p>
       <w:r>
-        <w:t xml:space="preserve">For the XML serializations, we chose to incorporate two standard external vocabularies, Dublin Core and Friend of a Friend. </w:t>
-      </w:r>
-      <w:proofErr w:type="gramStart"/>
-      <w:r>
-        <w:t>First</w:t>
-      </w:r>
-      <w:proofErr w:type="gramEnd"/>
-      <w:r>
-        <w:t xml:space="preserve"> we set an imaginary default namespace in each XML document (“https://example.com/</w:t>
-      </w:r>
-      <w:proofErr w:type="spellStart"/>
-      <w:r>
-        <w:t>maryse_and_joe_project</w:t>
-      </w:r>
-      <w:proofErr w:type="spellEnd"/>
-      <w:r>
-        <w:t xml:space="preserve">/”) with which to define all the elements that aren’t given namespaces. </w:t>
+        <w:t xml:space="preserve">For the XML serializations, we chose to incorporate </w:t>
+      </w:r>
+      <w:r>
+        <w:t>bits and pieces of four</w:t>
+      </w:r>
+      <w:r>
+        <w:t xml:space="preserve"> </w:t>
+      </w:r>
+      <w:r>
+        <w:t>authoritative</w:t>
+      </w:r>
+      <w:r>
+        <w:t xml:space="preserve"> external vocabularies. </w:t>
       </w:r>
       <w:r>
         <w:t xml:space="preserve">For metadata at the issue level, we decided to keep the MODS terms provided for the </w:t>
@@ -295,7 +369,6 @@
       <w:r>
         <w:t xml:space="preserve">e decided to incorporate the basic Dublin Core vocabulary for some of the elements in </w:t>
       </w:r>
-      <w:proofErr w:type="spellStart"/>
       <w:r>
         <w:rPr>
           <w:i/>
@@ -303,7 +376,6 @@
         </w:rPr>
         <w:t>crIssues</w:t>
       </w:r>
-      <w:proofErr w:type="spellEnd"/>
       <w:r>
         <w:t xml:space="preserve">, as DC provides an interoperable and recognizable solution to common text attributes. </w:t>
       </w:r>
@@ -354,31 +426,21 @@
       <w:r>
         <w:t xml:space="preserve">The </w:t>
       </w:r>
-      <w:proofErr w:type="spellStart"/>
-      <w:r>
-        <w:rPr>
-          <w:i/>
-        </w:rPr>
-        <w:t>crIssue</w:t>
-      </w:r>
-      <w:proofErr w:type="spellEnd"/>
-      <w:r>
-        <w:rPr>
-          <w:i/>
-        </w:rPr>
-        <w:t xml:space="preserve"> </w:t>
+      <w:r>
+        <w:rPr>
+          <w:i/>
+        </w:rPr>
+        <w:t xml:space="preserve">crIssue </w:t>
       </w:r>
       <w:r>
         <w:t xml:space="preserve">class is for date and publication information for the Congressional Record issue. Its attributes currently consist of: </w:t>
       </w:r>
-      <w:proofErr w:type="spellStart"/>
       <w:r>
         <w:rPr>
           <w:i/>
         </w:rPr>
         <w:t>crId</w:t>
       </w:r>
-      <w:proofErr w:type="spellEnd"/>
       <w:r>
         <w:t xml:space="preserve">, </w:t>
       </w:r>
@@ -418,53 +480,39 @@
       <w:r>
         <w:t xml:space="preserve">. The pages attribute currently has the children </w:t>
       </w:r>
-      <w:proofErr w:type="spellStart"/>
       <w:r>
         <w:rPr>
           <w:i/>
         </w:rPr>
         <w:t>pageStart</w:t>
       </w:r>
-      <w:proofErr w:type="spellEnd"/>
       <w:r>
         <w:t xml:space="preserve"> and </w:t>
       </w:r>
-      <w:proofErr w:type="spellStart"/>
       <w:r>
         <w:rPr>
           <w:i/>
         </w:rPr>
         <w:t>pageEnd</w:t>
       </w:r>
-      <w:proofErr w:type="spellEnd"/>
       <w:r>
         <w:t xml:space="preserve">. Multiple </w:t>
       </w:r>
-      <w:proofErr w:type="spellStart"/>
-      <w:r>
-        <w:rPr>
-          <w:i/>
-        </w:rPr>
-        <w:t>crIssue</w:t>
-      </w:r>
-      <w:proofErr w:type="spellEnd"/>
-      <w:r>
-        <w:rPr>
-          <w:i/>
-        </w:rPr>
-        <w:t xml:space="preserve"> </w:t>
+      <w:r>
+        <w:rPr>
+          <w:i/>
+        </w:rPr>
+        <w:t xml:space="preserve">crIssue </w:t>
       </w:r>
       <w:r>
         <w:t xml:space="preserve">instances are wrapped with a </w:t>
       </w:r>
-      <w:proofErr w:type="spellStart"/>
       <w:r>
         <w:rPr>
           <w:i/>
         </w:rPr>
         <w:t>crIssues</w:t>
       </w:r>
-      <w:proofErr w:type="spellEnd"/>
       <w:r>
         <w:t xml:space="preserve"> element.</w:t>
       </w:r>
@@ -491,25 +539,21 @@
       <w:r>
         <w:t xml:space="preserve">class appears as a child of </w:t>
       </w:r>
-      <w:proofErr w:type="spellStart"/>
       <w:r>
         <w:rPr>
           <w:i/>
         </w:rPr>
         <w:t>crIssue</w:t>
       </w:r>
-      <w:proofErr w:type="spellEnd"/>
       <w:r>
         <w:t xml:space="preserve">. It is for information regarding the speech results returned from the user’s search query. Its attributes are: </w:t>
       </w:r>
-      <w:proofErr w:type="spellStart"/>
       <w:r>
         <w:rPr>
           <w:i/>
         </w:rPr>
         <w:t>docId</w:t>
       </w:r>
-      <w:proofErr w:type="spellEnd"/>
       <w:r>
         <w:t xml:space="preserve">, </w:t>
       </w:r>
@@ -529,15 +573,7 @@
         <w:t xml:space="preserve">subtitle </w:t>
       </w:r>
       <w:r>
-        <w:t>(&lt;</w:t>
-      </w:r>
-      <w:proofErr w:type="spellStart"/>
-      <w:r>
-        <w:t>zeroOrMore</w:t>
-      </w:r>
-      <w:proofErr w:type="spellEnd"/>
-      <w:r>
-        <w:t xml:space="preserve">&gt;), </w:t>
+        <w:t xml:space="preserve">(&lt;zeroOrMore&gt;), </w:t>
       </w:r>
       <w:r>
         <w:rPr>
@@ -546,57 +582,31 @@
         <w:t xml:space="preserve">author </w:t>
       </w:r>
       <w:r>
-        <w:t>(&lt;</w:t>
-      </w:r>
-      <w:proofErr w:type="spellStart"/>
-      <w:r>
-        <w:t>oneOrMore</w:t>
-      </w:r>
-      <w:proofErr w:type="spellEnd"/>
-      <w:r>
-        <w:t xml:space="preserve">&gt;, related to the </w:t>
-      </w:r>
-      <w:proofErr w:type="spellStart"/>
-      <w:r>
-        <w:rPr>
-          <w:i/>
-        </w:rPr>
-        <w:t>congressPerson</w:t>
-      </w:r>
-      <w:proofErr w:type="spellEnd"/>
-      <w:r>
-        <w:rPr>
-          <w:i/>
-        </w:rPr>
-        <w:t xml:space="preserve"> </w:t>
+        <w:t xml:space="preserve">(&lt;oneOrMore&gt;, related to the </w:t>
+      </w:r>
+      <w:r>
+        <w:rPr>
+          <w:i/>
+        </w:rPr>
+        <w:t xml:space="preserve">congressPerson </w:t>
       </w:r>
       <w:r>
         <w:t xml:space="preserve">class by </w:t>
       </w:r>
-      <w:proofErr w:type="spellStart"/>
       <w:r>
         <w:rPr>
           <w:i/>
         </w:rPr>
         <w:t>personId</w:t>
       </w:r>
-      <w:proofErr w:type="spellEnd"/>
       <w:r>
         <w:t xml:space="preserve">), </w:t>
       </w:r>
-      <w:proofErr w:type="spellStart"/>
-      <w:r>
-        <w:rPr>
-          <w:i/>
-        </w:rPr>
-        <w:t>crSection</w:t>
-      </w:r>
-      <w:proofErr w:type="spellEnd"/>
-      <w:r>
-        <w:rPr>
-          <w:i/>
-        </w:rPr>
-        <w:t xml:space="preserve"> </w:t>
+      <w:r>
+        <w:rPr>
+          <w:i/>
+        </w:rPr>
+        <w:t xml:space="preserve">crSection </w:t>
       </w:r>
       <w:r>
         <w:t xml:space="preserve">(which section in </w:t>
@@ -605,7 +615,14 @@
         <w:rPr>
           <w:i/>
         </w:rPr>
-        <w:t xml:space="preserve">the Congressional Record </w:t>
+        <w:t xml:space="preserve">the </w:t>
+      </w:r>
+      <w:r>
+        <w:rPr>
+          <w:i/>
+        </w:rPr>
+        <w:lastRenderedPageBreak/>
+        <w:t xml:space="preserve">Congressional Record </w:t>
       </w:r>
       <w:r>
         <w:t xml:space="preserve">issue this document is located), </w:t>
@@ -665,59 +682,41 @@
         </w:numPr>
       </w:pPr>
       <w:r>
-        <w:lastRenderedPageBreak/>
         <w:t xml:space="preserve">The </w:t>
       </w:r>
-      <w:proofErr w:type="spellStart"/>
-      <w:r>
-        <w:rPr>
-          <w:i/>
-        </w:rPr>
-        <w:t>congressPerson</w:t>
-      </w:r>
-      <w:proofErr w:type="spellEnd"/>
-      <w:r>
-        <w:rPr>
-          <w:i/>
-        </w:rPr>
-        <w:t xml:space="preserve"> </w:t>
+      <w:r>
+        <w:rPr>
+          <w:i/>
+        </w:rPr>
+        <w:t xml:space="preserve">congressPerson </w:t>
       </w:r>
       <w:r>
         <w:t xml:space="preserve">class is for information regarding the author(s) of the document class. Its attributes are: </w:t>
       </w:r>
-      <w:proofErr w:type="spellStart"/>
-      <w:r>
-        <w:rPr>
-          <w:i/>
-        </w:rPr>
-        <w:t>personId</w:t>
-      </w:r>
-      <w:proofErr w:type="spellEnd"/>
-      <w:r>
-        <w:rPr>
-          <w:i/>
-        </w:rPr>
+      <w:r>
+        <w:rPr>
+          <w:i/>
+        </w:rPr>
+        <w:t>personId, firstName</w:t>
+      </w:r>
+      <w:r>
         <w:t xml:space="preserve">, </w:t>
       </w:r>
-      <w:proofErr w:type="spellStart"/>
-      <w:r>
-        <w:rPr>
-          <w:i/>
-        </w:rPr>
-        <w:t>firstName</w:t>
-      </w:r>
-      <w:proofErr w:type="spellEnd"/>
+      <w:r>
+        <w:rPr>
+          <w:i/>
+        </w:rPr>
+        <w:t>lastName</w:t>
+      </w:r>
       <w:r>
         <w:t xml:space="preserve">, </w:t>
       </w:r>
-      <w:proofErr w:type="spellStart"/>
-      <w:r>
-        <w:rPr>
-          <w:i/>
-        </w:rPr>
-        <w:t>lastName</w:t>
-      </w:r>
-      <w:proofErr w:type="spellEnd"/>
+      <w:r>
+        <w:rPr>
+          <w:i/>
+        </w:rPr>
+        <w:t>chamber</w:t>
+      </w:r>
       <w:r>
         <w:t xml:space="preserve">, </w:t>
       </w:r>
@@ -725,56 +724,35 @@
         <w:rPr>
           <w:i/>
         </w:rPr>
-        <w:t>chamber</w:t>
-      </w:r>
-      <w:r>
-        <w:t xml:space="preserve">, </w:t>
-      </w:r>
-      <w:r>
-        <w:rPr>
-          <w:i/>
-        </w:rPr>
         <w:t>state</w:t>
       </w:r>
       <w:r>
         <w:t xml:space="preserve">, and </w:t>
       </w:r>
-      <w:proofErr w:type="spellStart"/>
       <w:r>
         <w:rPr>
           <w:i/>
         </w:rPr>
         <w:t>partyAffiliation</w:t>
       </w:r>
-      <w:proofErr w:type="spellEnd"/>
       <w:r>
         <w:t xml:space="preserve">. Multiple </w:t>
       </w:r>
-      <w:proofErr w:type="spellStart"/>
-      <w:r>
-        <w:rPr>
-          <w:i/>
-        </w:rPr>
-        <w:t>congressPerson</w:t>
-      </w:r>
-      <w:proofErr w:type="spellEnd"/>
-      <w:r>
-        <w:rPr>
-          <w:i/>
-        </w:rPr>
-        <w:t xml:space="preserve"> </w:t>
+      <w:r>
+        <w:rPr>
+          <w:i/>
+        </w:rPr>
+        <w:t xml:space="preserve">congressPerson </w:t>
       </w:r>
       <w:r>
         <w:t xml:space="preserve">instances will be wrapped with a </w:t>
       </w:r>
-      <w:proofErr w:type="spellStart"/>
       <w:r>
         <w:rPr>
           <w:i/>
         </w:rPr>
         <w:t>congressPeople</w:t>
       </w:r>
-      <w:proofErr w:type="spellEnd"/>
       <w:r>
         <w:t xml:space="preserve"> element.</w:t>
       </w:r>
@@ -816,7 +794,6 @@
       <w:r>
         <w:t xml:space="preserve"> will have a </w:t>
       </w:r>
-      <w:proofErr w:type="spellStart"/>
       <w:r>
         <w:rPr>
           <w:i/>
@@ -827,14 +804,7 @@
         <w:rPr>
           <w:i/>
         </w:rPr>
-        <w:t>Id</w:t>
-      </w:r>
-      <w:proofErr w:type="spellEnd"/>
-      <w:r>
-        <w:rPr>
-          <w:i/>
-        </w:rPr>
-        <w:t xml:space="preserve"> </w:t>
+        <w:t xml:space="preserve">Id </w:t>
       </w:r>
       <w:r>
         <w:t xml:space="preserve">and a set of </w:t>
@@ -866,25 +836,21 @@
       <w:r>
         <w:t xml:space="preserve"> element is defined by a regular expression string (</w:t>
       </w:r>
-      <w:proofErr w:type="spellStart"/>
       <w:r>
         <w:rPr>
           <w:i/>
         </w:rPr>
         <w:t>regEx</w:t>
       </w:r>
-      <w:proofErr w:type="spellEnd"/>
       <w:r>
         <w:t xml:space="preserve">) and carries a </w:t>
       </w:r>
-      <w:proofErr w:type="spellStart"/>
       <w:r>
         <w:rPr>
           <w:i/>
         </w:rPr>
         <w:t>totalFreq</w:t>
       </w:r>
-      <w:proofErr w:type="spellEnd"/>
       <w:r>
         <w:t xml:space="preserve">, the number of times that regular expression matches throughout the dataset. Each </w:t>
       </w:r>
@@ -897,25 +863,21 @@
       <w:r>
         <w:t xml:space="preserve">element represents one document containing this topic. It links to a </w:t>
       </w:r>
-      <w:proofErr w:type="spellStart"/>
       <w:r>
         <w:rPr>
           <w:i/>
         </w:rPr>
         <w:t>docId</w:t>
       </w:r>
-      <w:proofErr w:type="spellEnd"/>
       <w:r>
         <w:t xml:space="preserve"> and has </w:t>
       </w:r>
-      <w:proofErr w:type="spellStart"/>
       <w:r>
         <w:rPr>
           <w:i/>
         </w:rPr>
         <w:t>docFreq</w:t>
       </w:r>
-      <w:proofErr w:type="spellEnd"/>
       <w:r>
         <w:t xml:space="preserve">, the sum of all topic expression instances matching in the document, and </w:t>
       </w:r>
@@ -928,36 +890,20 @@
       <w:r>
         <w:t xml:space="preserve">, the </w:t>
       </w:r>
-      <w:proofErr w:type="spellStart"/>
-      <w:r>
-        <w:rPr>
-          <w:i/>
-        </w:rPr>
-        <w:t>docFreq</w:t>
-      </w:r>
-      <w:proofErr w:type="spellEnd"/>
-      <w:r>
-        <w:rPr>
-          <w:i/>
-        </w:rPr>
-        <w:t xml:space="preserve"> </w:t>
+      <w:r>
+        <w:rPr>
+          <w:i/>
+        </w:rPr>
+        <w:t xml:space="preserve">docFreq </w:t>
       </w:r>
       <w:r>
         <w:t xml:space="preserve">minus the sum of all </w:t>
       </w:r>
-      <w:proofErr w:type="spellStart"/>
-      <w:r>
-        <w:rPr>
-          <w:i/>
-        </w:rPr>
-        <w:t>totalFreq</w:t>
-      </w:r>
-      <w:proofErr w:type="spellEnd"/>
-      <w:r>
-        <w:rPr>
-          <w:i/>
-        </w:rPr>
-        <w:t xml:space="preserve"> </w:t>
+      <w:r>
+        <w:rPr>
+          <w:i/>
+        </w:rPr>
+        <w:t xml:space="preserve">totalFreq </w:t>
       </w:r>
       <w:r>
         <w:t xml:space="preserve">values for the topic expressions. </w:t>
@@ -1061,13 +1007,8 @@
       <w:jc w:val="center"/>
     </w:pPr>
     <w:r>
-      <w:t xml:space="preserve">Joseph Muller &amp; Maryse </w:t>
+      <w:t>Joseph Muller &amp; Maryse Lundering-Timpano</w:t>
     </w:r>
-    <w:proofErr w:type="spellStart"/>
-    <w:r>
-      <w:t>Lundering-Timpano</w:t>
-    </w:r>
-    <w:proofErr w:type="spellEnd"/>
   </w:p>
   <w:p>
     <w:pPr>
@@ -2755,7 +2696,7 @@
 </file>
 
 <file path=customXml/itemProps1.xml><?xml version="1.0" encoding="utf-8"?>
-<ds:datastoreItem xmlns:ds="http://schemas.openxmlformats.org/officeDocument/2006/customXml" ds:itemID="{68036FAC-1EA3-43FB-9F98-8708B0228E77}">
+<ds:datastoreItem xmlns:ds="http://schemas.openxmlformats.org/officeDocument/2006/customXml" ds:itemID="{71134E86-C614-46BB-BA5C-E45D12B55040}">
   <ds:schemaRefs>
     <ds:schemaRef ds:uri="http://schemas.openxmlformats.org/officeDocument/2006/bibliography"/>
   </ds:schemaRefs>

</xml_diff>